<commit_message>
Update Tools and Technologies.docx
</commit_message>
<xml_diff>
--- a/Project/Detailed Description/Tools and Technologies.docx
+++ b/Project/Detailed Description/Tools and Technologies.docx
@@ -21,9 +21,17 @@
         <w:t xml:space="preserve">*Daniel - </w:t>
       </w:r>
       <w:r>
-        <w:t>reading A2 feedback - starting work now - will have something for review in a few days after meeting 3</w:t>
-      </w:r>
-    </w:p>
+        <w:t xml:space="preserve">reading A2 feedback - starting work now - </w:t>
+      </w:r>
+      <w:bookmarkStart w:id="0" w:name="_GoBack"/>
+      <w:r>
+        <w:t xml:space="preserve">will have something for review </w:t>
+      </w:r>
+      <w:r>
+        <w:t>by meeting 4 - hopefully</w:t>
+      </w:r>
+    </w:p>
+    <w:bookmarkEnd w:id="0"/>
     <w:p>
       <w:r>
         <w:t>From Spec:</w:t>
@@ -137,8 +145,6 @@
       <w:r>
         <w:t>Will we need to purchase any?</w:t>
       </w:r>
-      <w:bookmarkStart w:id="0" w:name="_GoBack"/>
-      <w:bookmarkEnd w:id="0"/>
     </w:p>
     <w:p>
       <w:pPr>

</xml_diff>